<commit_message>
Updated documentation. Final commit
</commit_message>
<xml_diff>
--- a/design/Laboratorio 5 - Especiación de requerimientos.docx
+++ b/design/Laboratorio 5 - Especiación de requerimientos.docx
@@ -1028,6 +1028,418 @@
             <w:pPr>
               <w:cnfStyle w:val="000000100000" w:firstRow="0" w:lastRow="0" w:firstColumn="0" w:lastColumn="0" w:oddVBand="0" w:evenVBand="0" w:oddHBand="1" w:evenHBand="0" w:firstRowFirstColumn="0" w:firstRowLastColumn="0" w:lastRowFirstColumn="0" w:lastRowLastColumn="0"/>
             </w:pPr>
+            <w:r>
+              <w:t>Clase Date:</w:t>
+            </w:r>
+          </w:p>
+          <w:p>
+            <w:pPr>
+              <w:cnfStyle w:val="000000100000" w:firstRow="0" w:lastRow="0" w:firstColumn="0" w:lastColumn="0" w:oddVBand="0" w:evenVBand="0" w:oddHBand="1" w:evenHBand="0" w:firstRowFirstColumn="0" w:firstRowLastColumn="0" w:lastRowFirstColumn="0" w:lastRowLastColumn="0"/>
+            </w:pPr>
+            <w:r>
+              <w:t>Date()</w:t>
+            </w:r>
+          </w:p>
+          <w:p>
+            <w:pPr>
+              <w:cnfStyle w:val="000000100000" w:firstRow="0" w:lastRow="0" w:firstColumn="0" w:lastColumn="0" w:oddVBand="0" w:evenVBand="0" w:oddHBand="1" w:evenHBand="0" w:firstRowFirstColumn="0" w:firstRowLastColumn="0" w:lastRowFirstColumn="0" w:lastRowLastColumn="0"/>
+            </w:pPr>
+            <w:proofErr w:type="spellStart"/>
+            <w:r>
+              <w:t>getDate</w:t>
+            </w:r>
+            <w:proofErr w:type="spellEnd"/>
+            <w:r>
+              <w:t>()</w:t>
+            </w:r>
+          </w:p>
+          <w:p>
+            <w:pPr>
+              <w:cnfStyle w:val="000000100000" w:firstRow="0" w:lastRow="0" w:firstColumn="0" w:lastColumn="0" w:oddVBand="0" w:evenVBand="0" w:oddHBand="1" w:evenHBand="0" w:firstRowFirstColumn="0" w:firstRowLastColumn="0" w:lastRowFirstColumn="0" w:lastRowLastColumn="0"/>
+            </w:pPr>
+            <w:r>
+              <w:t>Clase Flight:</w:t>
+            </w:r>
+          </w:p>
+          <w:p>
+            <w:pPr>
+              <w:cnfStyle w:val="000000100000" w:firstRow="0" w:lastRow="0" w:firstColumn="0" w:lastColumn="0" w:oddVBand="0" w:evenVBand="0" w:oddHBand="1" w:evenHBand="0" w:firstRowFirstColumn="0" w:firstRowLastColumn="0" w:lastRowFirstColumn="0" w:lastRowLastColumn="0"/>
+            </w:pPr>
+            <w:proofErr w:type="gramStart"/>
+            <w:r>
+              <w:t>Flight(</w:t>
+            </w:r>
+            <w:proofErr w:type="gramEnd"/>
+            <w:r>
+              <w:t>)</w:t>
+            </w:r>
+          </w:p>
+          <w:p>
+            <w:pPr>
+              <w:cnfStyle w:val="000000100000" w:firstRow="0" w:lastRow="0" w:firstColumn="0" w:lastColumn="0" w:oddVBand="0" w:evenVBand="0" w:oddHBand="1" w:evenHBand="0" w:firstRowFirstColumn="0" w:firstRowLastColumn="0" w:lastRowFirstColumn="0" w:lastRowLastColumn="0"/>
+            </w:pPr>
+            <w:proofErr w:type="spellStart"/>
+            <w:proofErr w:type="gramStart"/>
+            <w:r>
+              <w:t>getFlightNumber</w:t>
+            </w:r>
+            <w:proofErr w:type="spellEnd"/>
+            <w:r>
+              <w:t>(</w:t>
+            </w:r>
+            <w:proofErr w:type="gramEnd"/>
+            <w:r>
+              <w:t>)</w:t>
+            </w:r>
+          </w:p>
+          <w:p>
+            <w:pPr>
+              <w:cnfStyle w:val="000000100000" w:firstRow="0" w:lastRow="0" w:firstColumn="0" w:lastColumn="0" w:oddVBand="0" w:evenVBand="0" w:oddHBand="1" w:evenHBand="0" w:firstRowFirstColumn="0" w:firstRowLastColumn="0" w:lastRowFirstColumn="0" w:lastRowLastColumn="0"/>
+            </w:pPr>
+            <w:proofErr w:type="spellStart"/>
+            <w:proofErr w:type="gramStart"/>
+            <w:r>
+              <w:t>compareToFN</w:t>
+            </w:r>
+            <w:proofErr w:type="spellEnd"/>
+            <w:r>
+              <w:t>(</w:t>
+            </w:r>
+            <w:proofErr w:type="gramEnd"/>
+            <w:r>
+              <w:t>)</w:t>
+            </w:r>
+          </w:p>
+          <w:p>
+            <w:pPr>
+              <w:cnfStyle w:val="000000100000" w:firstRow="0" w:lastRow="0" w:firstColumn="0" w:lastColumn="0" w:oddVBand="0" w:evenVBand="0" w:oddHBand="1" w:evenHBand="0" w:firstRowFirstColumn="0" w:firstRowLastColumn="0" w:lastRowFirstColumn="0" w:lastRowLastColumn="0"/>
+            </w:pPr>
+            <w:proofErr w:type="spellStart"/>
+            <w:proofErr w:type="gramStart"/>
+            <w:r>
+              <w:t>getNext</w:t>
+            </w:r>
+            <w:proofErr w:type="spellEnd"/>
+            <w:r>
+              <w:t>(</w:t>
+            </w:r>
+            <w:proofErr w:type="gramEnd"/>
+            <w:r>
+              <w:t>)</w:t>
+            </w:r>
+          </w:p>
+          <w:p>
+            <w:pPr>
+              <w:cnfStyle w:val="000000100000" w:firstRow="0" w:lastRow="0" w:firstColumn="0" w:lastColumn="0" w:oddVBand="0" w:evenVBand="0" w:oddHBand="1" w:evenHBand="0" w:firstRowFirstColumn="0" w:firstRowLastColumn="0" w:lastRowFirstColumn="0" w:lastRowLastColumn="0"/>
+            </w:pPr>
+            <w:proofErr w:type="spellStart"/>
+            <w:proofErr w:type="gramStart"/>
+            <w:r>
+              <w:t>getPrev</w:t>
+            </w:r>
+            <w:proofErr w:type="spellEnd"/>
+            <w:r>
+              <w:t>(</w:t>
+            </w:r>
+            <w:proofErr w:type="gramEnd"/>
+            <w:r>
+              <w:t>)</w:t>
+            </w:r>
+          </w:p>
+          <w:p>
+            <w:pPr>
+              <w:cnfStyle w:val="000000100000" w:firstRow="0" w:lastRow="0" w:firstColumn="0" w:lastColumn="0" w:oddVBand="0" w:evenVBand="0" w:oddHBand="1" w:evenHBand="0" w:firstRowFirstColumn="0" w:firstRowLastColumn="0" w:lastRowFirstColumn="0" w:lastRowLastColumn="0"/>
+            </w:pPr>
+            <w:proofErr w:type="spellStart"/>
+            <w:proofErr w:type="gramStart"/>
+            <w:r>
+              <w:t>setNext</w:t>
+            </w:r>
+            <w:proofErr w:type="spellEnd"/>
+            <w:r>
+              <w:t>(</w:t>
+            </w:r>
+            <w:proofErr w:type="gramEnd"/>
+            <w:r>
+              <w:t>)</w:t>
+            </w:r>
+          </w:p>
+          <w:p>
+            <w:pPr>
+              <w:cnfStyle w:val="000000100000" w:firstRow="0" w:lastRow="0" w:firstColumn="0" w:lastColumn="0" w:oddVBand="0" w:evenVBand="0" w:oddHBand="1" w:evenHBand="0" w:firstRowFirstColumn="0" w:firstRowLastColumn="0" w:lastRowFirstColumn="0" w:lastRowLastColumn="0"/>
+            </w:pPr>
+            <w:proofErr w:type="spellStart"/>
+            <w:r>
+              <w:t>setPrev</w:t>
+            </w:r>
+            <w:proofErr w:type="spellEnd"/>
+            <w:r>
+              <w:t>()</w:t>
+            </w:r>
+          </w:p>
+          <w:p>
+            <w:pPr>
+              <w:cnfStyle w:val="000000100000" w:firstRow="0" w:lastRow="0" w:firstColumn="0" w:lastColumn="0" w:oddVBand="0" w:evenVBand="0" w:oddHBand="1" w:evenHBand="0" w:firstRowFirstColumn="0" w:firstRowLastColumn="0" w:lastRowFirstColumn="0" w:lastRowLastColumn="0"/>
+            </w:pPr>
+            <w:r>
+              <w:t xml:space="preserve">Clase </w:t>
+            </w:r>
+            <w:proofErr w:type="spellStart"/>
+            <w:r>
+              <w:t>LinkedFlightList</w:t>
+            </w:r>
+            <w:proofErr w:type="spellEnd"/>
+            <w:r>
+              <w:t>:</w:t>
+            </w:r>
+          </w:p>
+          <w:p>
+            <w:pPr>
+              <w:cnfStyle w:val="000000100000" w:firstRow="0" w:lastRow="0" w:firstColumn="0" w:lastColumn="0" w:oddVBand="0" w:evenVBand="0" w:oddHBand="1" w:evenHBand="0" w:firstRowFirstColumn="0" w:firstRowLastColumn="0" w:lastRowFirstColumn="0" w:lastRowLastColumn="0"/>
+            </w:pPr>
+            <w:proofErr w:type="spellStart"/>
+            <w:proofErr w:type="gramStart"/>
+            <w:r>
+              <w:t>add</w:t>
+            </w:r>
+            <w:proofErr w:type="spellEnd"/>
+            <w:r>
+              <w:t>(</w:t>
+            </w:r>
+            <w:proofErr w:type="gramEnd"/>
+            <w:r>
+              <w:t>)</w:t>
+            </w:r>
+          </w:p>
+          <w:p>
+            <w:pPr>
+              <w:cnfStyle w:val="000000100000" w:firstRow="0" w:lastRow="0" w:firstColumn="0" w:lastColumn="0" w:oddVBand="0" w:evenVBand="0" w:oddHBand="1" w:evenHBand="0" w:firstRowFirstColumn="0" w:firstRowLastColumn="0" w:lastRowFirstColumn="0" w:lastRowLastColumn="0"/>
+            </w:pPr>
+            <w:proofErr w:type="spellStart"/>
+            <w:r>
+              <w:t>isEmpty</w:t>
+            </w:r>
+            <w:proofErr w:type="spellEnd"/>
+            <w:r>
+              <w:t>()</w:t>
+            </w:r>
+          </w:p>
+          <w:p>
+            <w:pPr>
+              <w:cnfStyle w:val="000000100000" w:firstRow="0" w:lastRow="0" w:firstColumn="0" w:lastColumn="0" w:oddVBand="0" w:evenVBand="0" w:oddHBand="1" w:evenHBand="0" w:firstRowFirstColumn="0" w:firstRowLastColumn="0" w:lastRowFirstColumn="0" w:lastRowLastColumn="0"/>
+            </w:pPr>
+            <w:r>
+              <w:t xml:space="preserve">Clase </w:t>
+            </w:r>
+            <w:proofErr w:type="spellStart"/>
+            <w:r>
+              <w:t>Airport</w:t>
+            </w:r>
+            <w:proofErr w:type="spellEnd"/>
+            <w:r>
+              <w:t>:</w:t>
+            </w:r>
+          </w:p>
+          <w:p>
+            <w:pPr>
+              <w:cnfStyle w:val="000000100000" w:firstRow="0" w:lastRow="0" w:firstColumn="0" w:lastColumn="0" w:oddVBand="0" w:evenVBand="0" w:oddHBand="1" w:evenHBand="0" w:firstRowFirstColumn="0" w:firstRowLastColumn="0" w:lastRowFirstColumn="0" w:lastRowLastColumn="0"/>
+            </w:pPr>
+            <w:proofErr w:type="spellStart"/>
+            <w:r>
+              <w:t>generateFlights</w:t>
+            </w:r>
+            <w:proofErr w:type="spellEnd"/>
+            <w:r>
+              <w:t>()</w:t>
+            </w:r>
+          </w:p>
+          <w:p>
+            <w:pPr>
+              <w:cnfStyle w:val="000000100000" w:firstRow="0" w:lastRow="0" w:firstColumn="0" w:lastColumn="0" w:oddVBand="0" w:evenVBand="0" w:oddHBand="1" w:evenHBand="0" w:firstRowFirstColumn="0" w:firstRowLastColumn="0" w:lastRowFirstColumn="0" w:lastRowLastColumn="0"/>
+            </w:pPr>
+            <w:proofErr w:type="spellStart"/>
+            <w:proofErr w:type="gramStart"/>
+            <w:r>
+              <w:t>readAirline</w:t>
+            </w:r>
+            <w:proofErr w:type="spellEnd"/>
+            <w:r>
+              <w:t>(</w:t>
+            </w:r>
+            <w:proofErr w:type="gramEnd"/>
+            <w:r>
+              <w:t>)</w:t>
+            </w:r>
+          </w:p>
+          <w:p>
+            <w:pPr>
+              <w:cnfStyle w:val="000000100000" w:firstRow="0" w:lastRow="0" w:firstColumn="0" w:lastColumn="0" w:oddVBand="0" w:evenVBand="0" w:oddHBand="1" w:evenHBand="0" w:firstRowFirstColumn="0" w:firstRowLastColumn="0" w:lastRowFirstColumn="0" w:lastRowLastColumn="0"/>
+            </w:pPr>
+            <w:proofErr w:type="spellStart"/>
+            <w:proofErr w:type="gramStart"/>
+            <w:r>
+              <w:t>readDestination</w:t>
+            </w:r>
+            <w:proofErr w:type="spellEnd"/>
+            <w:r>
+              <w:t>(</w:t>
+            </w:r>
+            <w:proofErr w:type="gramEnd"/>
+            <w:r>
+              <w:t>)</w:t>
+            </w:r>
+          </w:p>
+          <w:p>
+            <w:pPr>
+              <w:cnfStyle w:val="000000100000" w:firstRow="0" w:lastRow="0" w:firstColumn="0" w:lastColumn="0" w:oddVBand="0" w:evenVBand="0" w:oddHBand="1" w:evenHBand="0" w:firstRowFirstColumn="0" w:firstRowLastColumn="0" w:lastRowFirstColumn="0" w:lastRowLastColumn="0"/>
+            </w:pPr>
+            <w:proofErr w:type="spellStart"/>
+            <w:proofErr w:type="gramStart"/>
+            <w:r>
+              <w:t>assignNumber</w:t>
+            </w:r>
+            <w:proofErr w:type="spellEnd"/>
+            <w:r>
+              <w:t>(</w:t>
+            </w:r>
+            <w:proofErr w:type="gramEnd"/>
+            <w:r>
+              <w:t>)</w:t>
+            </w:r>
+          </w:p>
+          <w:p>
+            <w:pPr>
+              <w:cnfStyle w:val="000000100000" w:firstRow="0" w:lastRow="0" w:firstColumn="0" w:lastColumn="0" w:oddVBand="0" w:evenVBand="0" w:oddHBand="1" w:evenHBand="0" w:firstRowFirstColumn="0" w:firstRowLastColumn="0" w:lastRowFirstColumn="0" w:lastRowLastColumn="0"/>
+            </w:pPr>
+            <w:proofErr w:type="spellStart"/>
+            <w:proofErr w:type="gramStart"/>
+            <w:r>
+              <w:t>setSortingType</w:t>
+            </w:r>
+            <w:proofErr w:type="spellEnd"/>
+            <w:r>
+              <w:t>(</w:t>
+            </w:r>
+            <w:proofErr w:type="gramEnd"/>
+            <w:r>
+              <w:t>)</w:t>
+            </w:r>
+          </w:p>
+          <w:p>
+            <w:pPr>
+              <w:cnfStyle w:val="000000100000" w:firstRow="0" w:lastRow="0" w:firstColumn="0" w:lastColumn="0" w:oddVBand="0" w:evenVBand="0" w:oddHBand="1" w:evenHBand="0" w:firstRowFirstColumn="0" w:firstRowLastColumn="0" w:lastRowFirstColumn="0" w:lastRowLastColumn="0"/>
+            </w:pPr>
+            <w:proofErr w:type="spellStart"/>
+            <w:proofErr w:type="gramStart"/>
+            <w:r>
+              <w:t>sort</w:t>
+            </w:r>
+            <w:proofErr w:type="spellEnd"/>
+            <w:r>
+              <w:t>(</w:t>
+            </w:r>
+            <w:proofErr w:type="gramEnd"/>
+            <w:r>
+              <w:t>)</w:t>
+            </w:r>
+          </w:p>
+          <w:p>
+            <w:pPr>
+              <w:cnfStyle w:val="000000100000" w:firstRow="0" w:lastRow="0" w:firstColumn="0" w:lastColumn="0" w:oddVBand="0" w:evenVBand="0" w:oddHBand="1" w:evenHBand="0" w:firstRowFirstColumn="0" w:firstRowLastColumn="0" w:lastRowFirstColumn="0" w:lastRowLastColumn="0"/>
+            </w:pPr>
+            <w:proofErr w:type="spellStart"/>
+            <w:proofErr w:type="gramStart"/>
+            <w:r>
+              <w:t>sortFN</w:t>
+            </w:r>
+            <w:proofErr w:type="spellEnd"/>
+            <w:r>
+              <w:t>(</w:t>
+            </w:r>
+            <w:proofErr w:type="gramEnd"/>
+            <w:r>
+              <w:t>)</w:t>
+            </w:r>
+          </w:p>
+          <w:p>
+            <w:pPr>
+              <w:cnfStyle w:val="000000100000" w:firstRow="0" w:lastRow="0" w:firstColumn="0" w:lastColumn="0" w:oddVBand="0" w:evenVBand="0" w:oddHBand="1" w:evenHBand="0" w:firstRowFirstColumn="0" w:firstRowLastColumn="0" w:lastRowFirstColumn="0" w:lastRowLastColumn="0"/>
+            </w:pPr>
+            <w:proofErr w:type="spellStart"/>
+            <w:proofErr w:type="gramStart"/>
+            <w:r>
+              <w:t>searchFN</w:t>
+            </w:r>
+            <w:proofErr w:type="spellEnd"/>
+            <w:r>
+              <w:t>(</w:t>
+            </w:r>
+            <w:proofErr w:type="gramEnd"/>
+            <w:r>
+              <w:t>)</w:t>
+            </w:r>
+          </w:p>
+          <w:p>
+            <w:pPr>
+              <w:cnfStyle w:val="000000100000" w:firstRow="0" w:lastRow="0" w:firstColumn="0" w:lastColumn="0" w:oddVBand="0" w:evenVBand="0" w:oddHBand="1" w:evenHBand="0" w:firstRowFirstColumn="0" w:firstRowLastColumn="0" w:lastRowFirstColumn="0" w:lastRowLastColumn="0"/>
+            </w:pPr>
+            <w:r>
+              <w:t xml:space="preserve">Clase </w:t>
+            </w:r>
+            <w:proofErr w:type="spellStart"/>
+            <w:r>
+              <w:t>controller</w:t>
+            </w:r>
+            <w:proofErr w:type="spellEnd"/>
+          </w:p>
+          <w:p>
+            <w:pPr>
+              <w:cnfStyle w:val="000000100000" w:firstRow="0" w:lastRow="0" w:firstColumn="0" w:lastColumn="0" w:oddVBand="0" w:evenVBand="0" w:oddHBand="1" w:evenHBand="0" w:firstRowFirstColumn="0" w:firstRowLastColumn="0" w:lastRowFirstColumn="0" w:lastRowLastColumn="0"/>
+            </w:pPr>
+            <w:proofErr w:type="spellStart"/>
+            <w:r>
+              <w:t>generate</w:t>
+            </w:r>
+            <w:proofErr w:type="spellEnd"/>
+            <w:r>
+              <w:t>()</w:t>
+            </w:r>
+          </w:p>
+          <w:p>
+            <w:pPr>
+              <w:cnfStyle w:val="000000100000" w:firstRow="0" w:lastRow="0" w:firstColumn="0" w:lastColumn="0" w:oddVBand="0" w:evenVBand="0" w:oddHBand="1" w:evenHBand="0" w:firstRowFirstColumn="0" w:firstRowLastColumn="0" w:lastRowFirstColumn="0" w:lastRowLastColumn="0"/>
+            </w:pPr>
+            <w:proofErr w:type="spellStart"/>
+            <w:proofErr w:type="gramStart"/>
+            <w:r>
+              <w:t>updateContainer</w:t>
+            </w:r>
+            <w:proofErr w:type="spellEnd"/>
+            <w:r>
+              <w:t>(</w:t>
+            </w:r>
+            <w:proofErr w:type="gramEnd"/>
+            <w:r>
+              <w:t>)</w:t>
+            </w:r>
+          </w:p>
+          <w:p>
+            <w:pPr>
+              <w:cnfStyle w:val="000000100000" w:firstRow="0" w:lastRow="0" w:firstColumn="0" w:lastColumn="0" w:oddVBand="0" w:evenVBand="0" w:oddHBand="1" w:evenHBand="0" w:firstRowFirstColumn="0" w:firstRowLastColumn="0" w:lastRowFirstColumn="0" w:lastRowLastColumn="0"/>
+            </w:pPr>
+            <w:proofErr w:type="spellStart"/>
+            <w:proofErr w:type="gramStart"/>
+            <w:r>
+              <w:t>clearContainer</w:t>
+            </w:r>
+            <w:proofErr w:type="spellEnd"/>
+            <w:r>
+              <w:t>(</w:t>
+            </w:r>
+            <w:proofErr w:type="gramEnd"/>
+            <w:r>
+              <w:t>)</w:t>
+            </w:r>
           </w:p>
         </w:tc>
       </w:tr>
@@ -1059,6 +1471,598 @@
             <w:pPr>
               <w:cnfStyle w:val="000000000000" w:firstRow="0" w:lastRow="0" w:firstColumn="0" w:lastColumn="0" w:oddVBand="0" w:evenVBand="0" w:oddHBand="0" w:evenHBand="0" w:firstRowFirstColumn="0" w:firstRowLastColumn="0" w:lastRowFirstColumn="0" w:lastRowLastColumn="0"/>
             </w:pPr>
+            <w:r>
+              <w:t>Clase Date:</w:t>
+            </w:r>
+          </w:p>
+          <w:p>
+            <w:pPr>
+              <w:cnfStyle w:val="000000000000" w:firstRow="0" w:lastRow="0" w:firstColumn="0" w:lastColumn="0" w:oddVBand="0" w:evenVBand="0" w:oddHBand="0" w:evenHBand="0" w:firstRowFirstColumn="0" w:firstRowLastColumn="0" w:lastRowFirstColumn="0" w:lastRowLastColumn="0"/>
+            </w:pPr>
+            <w:proofErr w:type="spellStart"/>
+            <w:proofErr w:type="gramStart"/>
+            <w:r>
+              <w:t>compareTo</w:t>
+            </w:r>
+            <w:proofErr w:type="spellEnd"/>
+            <w:r>
+              <w:t>(</w:t>
+            </w:r>
+            <w:proofErr w:type="gramEnd"/>
+            <w:r>
+              <w:t>)</w:t>
+            </w:r>
+          </w:p>
+          <w:p>
+            <w:pPr>
+              <w:cnfStyle w:val="000000000000" w:firstRow="0" w:lastRow="0" w:firstColumn="0" w:lastColumn="0" w:oddVBand="0" w:evenVBand="0" w:oddHBand="0" w:evenHBand="0" w:firstRowFirstColumn="0" w:firstRowLastColumn="0" w:lastRowFirstColumn="0" w:lastRowLastColumn="0"/>
+            </w:pPr>
+            <w:r>
+              <w:t>Clase Flight:</w:t>
+            </w:r>
+          </w:p>
+          <w:p>
+            <w:pPr>
+              <w:cnfStyle w:val="000000000000" w:firstRow="0" w:lastRow="0" w:firstColumn="0" w:lastColumn="0" w:oddVBand="0" w:evenVBand="0" w:oddHBand="0" w:evenHBand="0" w:firstRowFirstColumn="0" w:firstRowLastColumn="0" w:lastRowFirstColumn="0" w:lastRowLastColumn="0"/>
+            </w:pPr>
+            <w:proofErr w:type="spellStart"/>
+            <w:proofErr w:type="gramStart"/>
+            <w:r>
+              <w:t>compareTo</w:t>
+            </w:r>
+            <w:proofErr w:type="spellEnd"/>
+            <w:r>
+              <w:t>(</w:t>
+            </w:r>
+            <w:proofErr w:type="gramEnd"/>
+            <w:r>
+              <w:t>)</w:t>
+            </w:r>
+          </w:p>
+          <w:p>
+            <w:pPr>
+              <w:cnfStyle w:val="000000000000" w:firstRow="0" w:lastRow="0" w:firstColumn="0" w:lastColumn="0" w:oddVBand="0" w:evenVBand="0" w:oddHBand="0" w:evenHBand="0" w:firstRowFirstColumn="0" w:firstRowLastColumn="0" w:lastRowFirstColumn="0" w:lastRowLastColumn="0"/>
+            </w:pPr>
+            <w:proofErr w:type="spellStart"/>
+            <w:r>
+              <w:t>compareToAirline</w:t>
+            </w:r>
+            <w:proofErr w:type="spellEnd"/>
+            <w:r>
+              <w:t>()</w:t>
+            </w:r>
+          </w:p>
+          <w:p>
+            <w:pPr>
+              <w:cnfStyle w:val="000000000000" w:firstRow="0" w:lastRow="0" w:firstColumn="0" w:lastColumn="0" w:oddVBand="0" w:evenVBand="0" w:oddHBand="0" w:evenHBand="0" w:firstRowFirstColumn="0" w:firstRowLastColumn="0" w:lastRowFirstColumn="0" w:lastRowLastColumn="0"/>
+            </w:pPr>
+            <w:proofErr w:type="spellStart"/>
+            <w:proofErr w:type="gramStart"/>
+            <w:r>
+              <w:t>compareToDestination</w:t>
+            </w:r>
+            <w:proofErr w:type="spellEnd"/>
+            <w:r>
+              <w:t>(</w:t>
+            </w:r>
+            <w:proofErr w:type="gramEnd"/>
+            <w:r>
+              <w:t>)</w:t>
+            </w:r>
+          </w:p>
+          <w:p>
+            <w:pPr>
+              <w:cnfStyle w:val="000000000000" w:firstRow="0" w:lastRow="0" w:firstColumn="0" w:lastColumn="0" w:oddVBand="0" w:evenVBand="0" w:oddHBand="0" w:evenHBand="0" w:firstRowFirstColumn="0" w:firstRowLastColumn="0" w:lastRowFirstColumn="0" w:lastRowLastColumn="0"/>
+            </w:pPr>
+            <w:proofErr w:type="spellStart"/>
+            <w:proofErr w:type="gramStart"/>
+            <w:r>
+              <w:t>compareToFN</w:t>
+            </w:r>
+            <w:proofErr w:type="spellEnd"/>
+            <w:r>
+              <w:t>(</w:t>
+            </w:r>
+            <w:proofErr w:type="gramEnd"/>
+            <w:r>
+              <w:t>)</w:t>
+            </w:r>
+          </w:p>
+          <w:p>
+            <w:pPr>
+              <w:cnfStyle w:val="000000000000" w:firstRow="0" w:lastRow="0" w:firstColumn="0" w:lastColumn="0" w:oddVBand="0" w:evenVBand="0" w:oddHBand="0" w:evenHBand="0" w:firstRowFirstColumn="0" w:firstRowLastColumn="0" w:lastRowFirstColumn="0" w:lastRowLastColumn="0"/>
+            </w:pPr>
+            <w:proofErr w:type="spellStart"/>
+            <w:proofErr w:type="gramStart"/>
+            <w:r>
+              <w:t>compareToBG</w:t>
+            </w:r>
+            <w:proofErr w:type="spellEnd"/>
+            <w:r>
+              <w:t>(</w:t>
+            </w:r>
+            <w:proofErr w:type="gramEnd"/>
+            <w:r>
+              <w:t>)</w:t>
+            </w:r>
+          </w:p>
+          <w:p>
+            <w:pPr>
+              <w:cnfStyle w:val="000000000000" w:firstRow="0" w:lastRow="0" w:firstColumn="0" w:lastColumn="0" w:oddVBand="0" w:evenVBand="0" w:oddHBand="0" w:evenHBand="0" w:firstRowFirstColumn="0" w:firstRowLastColumn="0" w:lastRowFirstColumn="0" w:lastRowLastColumn="0"/>
+            </w:pPr>
+            <w:proofErr w:type="spellStart"/>
+            <w:proofErr w:type="gramStart"/>
+            <w:r>
+              <w:t>setNext</w:t>
+            </w:r>
+            <w:proofErr w:type="spellEnd"/>
+            <w:r>
+              <w:t>(</w:t>
+            </w:r>
+            <w:proofErr w:type="gramEnd"/>
+            <w:r>
+              <w:t>)</w:t>
+            </w:r>
+          </w:p>
+          <w:p>
+            <w:pPr>
+              <w:cnfStyle w:val="000000000000" w:firstRow="0" w:lastRow="0" w:firstColumn="0" w:lastColumn="0" w:oddVBand="0" w:evenVBand="0" w:oddHBand="0" w:evenHBand="0" w:firstRowFirstColumn="0" w:firstRowLastColumn="0" w:lastRowFirstColumn="0" w:lastRowLastColumn="0"/>
+            </w:pPr>
+            <w:proofErr w:type="spellStart"/>
+            <w:proofErr w:type="gramStart"/>
+            <w:r>
+              <w:t>setPrev</w:t>
+            </w:r>
+            <w:proofErr w:type="spellEnd"/>
+            <w:r>
+              <w:t>(</w:t>
+            </w:r>
+            <w:proofErr w:type="gramEnd"/>
+            <w:r>
+              <w:t>)</w:t>
+            </w:r>
+          </w:p>
+          <w:p>
+            <w:pPr>
+              <w:cnfStyle w:val="000000000000" w:firstRow="0" w:lastRow="0" w:firstColumn="0" w:lastColumn="0" w:oddVBand="0" w:evenVBand="0" w:oddHBand="0" w:evenHBand="0" w:firstRowFirstColumn="0" w:firstRowLastColumn="0" w:lastRowFirstColumn="0" w:lastRowLastColumn="0"/>
+            </w:pPr>
+            <w:proofErr w:type="spellStart"/>
+            <w:proofErr w:type="gramStart"/>
+            <w:r>
+              <w:t>getNext</w:t>
+            </w:r>
+            <w:proofErr w:type="spellEnd"/>
+            <w:r>
+              <w:t>(</w:t>
+            </w:r>
+            <w:proofErr w:type="gramEnd"/>
+            <w:r>
+              <w:t>)</w:t>
+            </w:r>
+          </w:p>
+          <w:p>
+            <w:pPr>
+              <w:cnfStyle w:val="000000000000" w:firstRow="0" w:lastRow="0" w:firstColumn="0" w:lastColumn="0" w:oddVBand="0" w:evenVBand="0" w:oddHBand="0" w:evenHBand="0" w:firstRowFirstColumn="0" w:firstRowLastColumn="0" w:lastRowFirstColumn="0" w:lastRowLastColumn="0"/>
+            </w:pPr>
+            <w:proofErr w:type="spellStart"/>
+            <w:proofErr w:type="gramStart"/>
+            <w:r>
+              <w:t>getPrev</w:t>
+            </w:r>
+            <w:proofErr w:type="spellEnd"/>
+            <w:r>
+              <w:t>(</w:t>
+            </w:r>
+            <w:proofErr w:type="gramEnd"/>
+            <w:r>
+              <w:t>)</w:t>
+            </w:r>
+          </w:p>
+          <w:p>
+            <w:pPr>
+              <w:cnfStyle w:val="000000000000" w:firstRow="0" w:lastRow="0" w:firstColumn="0" w:lastColumn="0" w:oddVBand="0" w:evenVBand="0" w:oddHBand="0" w:evenHBand="0" w:firstRowFirstColumn="0" w:firstRowLastColumn="0" w:lastRowFirstColumn="0" w:lastRowLastColumn="0"/>
+            </w:pPr>
+            <w:proofErr w:type="gramStart"/>
+            <w:r>
+              <w:t>clone(</w:t>
+            </w:r>
+            <w:proofErr w:type="gramEnd"/>
+            <w:r>
+              <w:t>)</w:t>
+            </w:r>
+          </w:p>
+          <w:p>
+            <w:pPr>
+              <w:cnfStyle w:val="000000000000" w:firstRow="0" w:lastRow="0" w:firstColumn="0" w:lastColumn="0" w:oddVBand="0" w:evenVBand="0" w:oddHBand="0" w:evenHBand="0" w:firstRowFirstColumn="0" w:firstRowLastColumn="0" w:lastRowFirstColumn="0" w:lastRowLastColumn="0"/>
+            </w:pPr>
+            <w:proofErr w:type="spellStart"/>
+            <w:proofErr w:type="gramStart"/>
+            <w:r>
+              <w:t>equals</w:t>
+            </w:r>
+            <w:proofErr w:type="spellEnd"/>
+            <w:r>
+              <w:t>(</w:t>
+            </w:r>
+            <w:proofErr w:type="gramEnd"/>
+            <w:r>
+              <w:t>)</w:t>
+            </w:r>
+          </w:p>
+          <w:p>
+            <w:pPr>
+              <w:cnfStyle w:val="000000000000" w:firstRow="0" w:lastRow="0" w:firstColumn="0" w:lastColumn="0" w:oddVBand="0" w:evenVBand="0" w:oddHBand="0" w:evenHBand="0" w:firstRowFirstColumn="0" w:firstRowLastColumn="0" w:lastRowFirstColumn="0" w:lastRowLastColumn="0"/>
+            </w:pPr>
+            <w:r>
+              <w:t xml:space="preserve">Clase </w:t>
+            </w:r>
+            <w:proofErr w:type="spellStart"/>
+            <w:r>
+              <w:t>LinkedFlightList</w:t>
+            </w:r>
+            <w:proofErr w:type="spellEnd"/>
+            <w:r>
+              <w:t>:</w:t>
+            </w:r>
+          </w:p>
+          <w:p>
+            <w:pPr>
+              <w:cnfStyle w:val="000000000000" w:firstRow="0" w:lastRow="0" w:firstColumn="0" w:lastColumn="0" w:oddVBand="0" w:evenVBand="0" w:oddHBand="0" w:evenHBand="0" w:firstRowFirstColumn="0" w:firstRowLastColumn="0" w:lastRowFirstColumn="0" w:lastRowLastColumn="0"/>
+            </w:pPr>
+            <w:proofErr w:type="spellStart"/>
+            <w:proofErr w:type="gramStart"/>
+            <w:r>
+              <w:t>size</w:t>
+            </w:r>
+            <w:proofErr w:type="spellEnd"/>
+            <w:r>
+              <w:t>(</w:t>
+            </w:r>
+            <w:proofErr w:type="gramEnd"/>
+            <w:r>
+              <w:t>)</w:t>
+            </w:r>
+          </w:p>
+          <w:p>
+            <w:pPr>
+              <w:cnfStyle w:val="000000000000" w:firstRow="0" w:lastRow="0" w:firstColumn="0" w:lastColumn="0" w:oddVBand="0" w:evenVBand="0" w:oddHBand="0" w:evenHBand="0" w:firstRowFirstColumn="0" w:firstRowLastColumn="0" w:lastRowFirstColumn="0" w:lastRowLastColumn="0"/>
+            </w:pPr>
+            <w:r>
+              <w:t>set()</w:t>
+            </w:r>
+          </w:p>
+          <w:p>
+            <w:pPr>
+              <w:cnfStyle w:val="000000000000" w:firstRow="0" w:lastRow="0" w:firstColumn="0" w:lastColumn="0" w:oddVBand="0" w:evenVBand="0" w:oddHBand="0" w:evenHBand="0" w:firstRowFirstColumn="0" w:firstRowLastColumn="0" w:lastRowFirstColumn="0" w:lastRowLastColumn="0"/>
+            </w:pPr>
+            <w:proofErr w:type="spellStart"/>
+            <w:proofErr w:type="gramStart"/>
+            <w:r>
+              <w:t>get</w:t>
+            </w:r>
+            <w:proofErr w:type="spellEnd"/>
+            <w:r>
+              <w:t>(</w:t>
+            </w:r>
+            <w:proofErr w:type="gramEnd"/>
+            <w:r>
+              <w:t>)</w:t>
+            </w:r>
+          </w:p>
+          <w:p>
+            <w:pPr>
+              <w:cnfStyle w:val="000000000000" w:firstRow="0" w:lastRow="0" w:firstColumn="0" w:lastColumn="0" w:oddVBand="0" w:evenVBand="0" w:oddHBand="0" w:evenHBand="0" w:firstRowFirstColumn="0" w:firstRowLastColumn="0" w:lastRowFirstColumn="0" w:lastRowLastColumn="0"/>
+            </w:pPr>
+            <w:proofErr w:type="spellStart"/>
+            <w:proofErr w:type="gramStart"/>
+            <w:r>
+              <w:t>sort</w:t>
+            </w:r>
+            <w:proofErr w:type="spellEnd"/>
+            <w:r>
+              <w:t>(</w:t>
+            </w:r>
+            <w:proofErr w:type="gramEnd"/>
+            <w:r>
+              <w:t>)</w:t>
+            </w:r>
+          </w:p>
+          <w:p>
+            <w:pPr>
+              <w:cnfStyle w:val="000000000000" w:firstRow="0" w:lastRow="0" w:firstColumn="0" w:lastColumn="0" w:oddVBand="0" w:evenVBand="0" w:oddHBand="0" w:evenHBand="0" w:firstRowFirstColumn="0" w:firstRowLastColumn="0" w:lastRowFirstColumn="0" w:lastRowLastColumn="0"/>
+            </w:pPr>
+            <w:proofErr w:type="gramStart"/>
+            <w:r>
+              <w:t>swap(</w:t>
+            </w:r>
+            <w:proofErr w:type="gramEnd"/>
+            <w:r>
+              <w:t>)</w:t>
+            </w:r>
+          </w:p>
+          <w:p>
+            <w:pPr>
+              <w:cnfStyle w:val="000000000000" w:firstRow="0" w:lastRow="0" w:firstColumn="0" w:lastColumn="0" w:oddVBand="0" w:evenVBand="0" w:oddHBand="0" w:evenHBand="0" w:firstRowFirstColumn="0" w:firstRowLastColumn="0" w:lastRowFirstColumn="0" w:lastRowLastColumn="0"/>
+            </w:pPr>
+            <w:r>
+              <w:t xml:space="preserve">Clase </w:t>
+            </w:r>
+            <w:proofErr w:type="spellStart"/>
+            <w:r>
+              <w:t>Airport</w:t>
+            </w:r>
+            <w:proofErr w:type="spellEnd"/>
+            <w:r>
+              <w:t>:</w:t>
+            </w:r>
+          </w:p>
+          <w:p>
+            <w:pPr>
+              <w:cnfStyle w:val="000000000000" w:firstRow="0" w:lastRow="0" w:firstColumn="0" w:lastColumn="0" w:oddVBand="0" w:evenVBand="0" w:oddHBand="0" w:evenHBand="0" w:firstRowFirstColumn="0" w:firstRowLastColumn="0" w:lastRowFirstColumn="0" w:lastRowLastColumn="0"/>
+            </w:pPr>
+            <w:proofErr w:type="spellStart"/>
+            <w:proofErr w:type="gramStart"/>
+            <w:r>
+              <w:t>setSortingType</w:t>
+            </w:r>
+            <w:proofErr w:type="spellEnd"/>
+            <w:r>
+              <w:t>(</w:t>
+            </w:r>
+            <w:proofErr w:type="gramEnd"/>
+            <w:r>
+              <w:t>)</w:t>
+            </w:r>
+          </w:p>
+          <w:p>
+            <w:pPr>
+              <w:cnfStyle w:val="000000000000" w:firstRow="0" w:lastRow="0" w:firstColumn="0" w:lastColumn="0" w:oddVBand="0" w:evenVBand="0" w:oddHBand="0" w:evenHBand="0" w:firstRowFirstColumn="0" w:firstRowLastColumn="0" w:lastRowFirstColumn="0" w:lastRowLastColumn="0"/>
+            </w:pPr>
+            <w:proofErr w:type="spellStart"/>
+            <w:proofErr w:type="gramStart"/>
+            <w:r>
+              <w:t>sort</w:t>
+            </w:r>
+            <w:proofErr w:type="spellEnd"/>
+            <w:r>
+              <w:t>(</w:t>
+            </w:r>
+            <w:proofErr w:type="gramEnd"/>
+            <w:r>
+              <w:t>)</w:t>
+            </w:r>
+          </w:p>
+          <w:p>
+            <w:pPr>
+              <w:cnfStyle w:val="000000000000" w:firstRow="0" w:lastRow="0" w:firstColumn="0" w:lastColumn="0" w:oddVBand="0" w:evenVBand="0" w:oddHBand="0" w:evenHBand="0" w:firstRowFirstColumn="0" w:firstRowLastColumn="0" w:lastRowFirstColumn="0" w:lastRowLastColumn="0"/>
+            </w:pPr>
+            <w:proofErr w:type="spellStart"/>
+            <w:proofErr w:type="gramStart"/>
+            <w:r>
+              <w:t>sortTime</w:t>
+            </w:r>
+            <w:proofErr w:type="spellEnd"/>
+            <w:r>
+              <w:t>(</w:t>
+            </w:r>
+            <w:proofErr w:type="gramEnd"/>
+            <w:r>
+              <w:t>)</w:t>
+            </w:r>
+          </w:p>
+          <w:p>
+            <w:pPr>
+              <w:cnfStyle w:val="000000000000" w:firstRow="0" w:lastRow="0" w:firstColumn="0" w:lastColumn="0" w:oddVBand="0" w:evenVBand="0" w:oddHBand="0" w:evenHBand="0" w:firstRowFirstColumn="0" w:firstRowLastColumn="0" w:lastRowFirstColumn="0" w:lastRowLastColumn="0"/>
+            </w:pPr>
+            <w:proofErr w:type="spellStart"/>
+            <w:proofErr w:type="gramStart"/>
+            <w:r>
+              <w:t>sortAirline</w:t>
+            </w:r>
+            <w:proofErr w:type="spellEnd"/>
+            <w:r>
+              <w:t>(</w:t>
+            </w:r>
+            <w:proofErr w:type="gramEnd"/>
+            <w:r>
+              <w:t>)</w:t>
+            </w:r>
+          </w:p>
+          <w:p>
+            <w:pPr>
+              <w:cnfStyle w:val="000000000000" w:firstRow="0" w:lastRow="0" w:firstColumn="0" w:lastColumn="0" w:oddVBand="0" w:evenVBand="0" w:oddHBand="0" w:evenHBand="0" w:firstRowFirstColumn="0" w:firstRowLastColumn="0" w:lastRowFirstColumn="0" w:lastRowLastColumn="0"/>
+            </w:pPr>
+            <w:proofErr w:type="spellStart"/>
+            <w:proofErr w:type="gramStart"/>
+            <w:r>
+              <w:t>sortDestination</w:t>
+            </w:r>
+            <w:proofErr w:type="spellEnd"/>
+            <w:r>
+              <w:t>(</w:t>
+            </w:r>
+            <w:proofErr w:type="gramEnd"/>
+            <w:r>
+              <w:t>)</w:t>
+            </w:r>
+          </w:p>
+          <w:p>
+            <w:pPr>
+              <w:cnfStyle w:val="000000000000" w:firstRow="0" w:lastRow="0" w:firstColumn="0" w:lastColumn="0" w:oddVBand="0" w:evenVBand="0" w:oddHBand="0" w:evenHBand="0" w:firstRowFirstColumn="0" w:firstRowLastColumn="0" w:lastRowFirstColumn="0" w:lastRowLastColumn="0"/>
+            </w:pPr>
+            <w:proofErr w:type="spellStart"/>
+            <w:proofErr w:type="gramStart"/>
+            <w:r>
+              <w:t>sortFN</w:t>
+            </w:r>
+            <w:proofErr w:type="spellEnd"/>
+            <w:r>
+              <w:t>(</w:t>
+            </w:r>
+            <w:proofErr w:type="gramEnd"/>
+            <w:r>
+              <w:t>)</w:t>
+            </w:r>
+          </w:p>
+          <w:p>
+            <w:pPr>
+              <w:cnfStyle w:val="000000000000" w:firstRow="0" w:lastRow="0" w:firstColumn="0" w:lastColumn="0" w:oddVBand="0" w:evenVBand="0" w:oddHBand="0" w:evenHBand="0" w:firstRowFirstColumn="0" w:firstRowLastColumn="0" w:lastRowFirstColumn="0" w:lastRowLastColumn="0"/>
+            </w:pPr>
+            <w:proofErr w:type="spellStart"/>
+            <w:proofErr w:type="gramStart"/>
+            <w:r>
+              <w:t>sortBG</w:t>
+            </w:r>
+            <w:proofErr w:type="spellEnd"/>
+            <w:r>
+              <w:t>(</w:t>
+            </w:r>
+            <w:proofErr w:type="gramEnd"/>
+            <w:r>
+              <w:t>)</w:t>
+            </w:r>
+          </w:p>
+          <w:p>
+            <w:pPr>
+              <w:cnfStyle w:val="000000000000" w:firstRow="0" w:lastRow="0" w:firstColumn="0" w:lastColumn="0" w:oddVBand="0" w:evenVBand="0" w:oddHBand="0" w:evenHBand="0" w:firstRowFirstColumn="0" w:firstRowLastColumn="0" w:lastRowFirstColumn="0" w:lastRowLastColumn="0"/>
+            </w:pPr>
+            <w:r>
+              <w:t xml:space="preserve">Clase </w:t>
+            </w:r>
+            <w:proofErr w:type="spellStart"/>
+            <w:r>
+              <w:t>Controller</w:t>
+            </w:r>
+            <w:proofErr w:type="spellEnd"/>
+            <w:r>
+              <w:t>:</w:t>
+            </w:r>
+          </w:p>
+          <w:p>
+            <w:pPr>
+              <w:cnfStyle w:val="000000000000" w:firstRow="0" w:lastRow="0" w:firstColumn="0" w:lastColumn="0" w:oddVBand="0" w:evenVBand="0" w:oddHBand="0" w:evenHBand="0" w:firstRowFirstColumn="0" w:firstRowLastColumn="0" w:lastRowFirstColumn="0" w:lastRowLastColumn="0"/>
+            </w:pPr>
+            <w:proofErr w:type="spellStart"/>
+            <w:proofErr w:type="gramStart"/>
+            <w:r>
+              <w:t>sortAirline</w:t>
+            </w:r>
+            <w:proofErr w:type="spellEnd"/>
+            <w:r>
+              <w:t>(</w:t>
+            </w:r>
+            <w:proofErr w:type="gramEnd"/>
+            <w:r>
+              <w:t>)</w:t>
+            </w:r>
+          </w:p>
+          <w:p>
+            <w:pPr>
+              <w:cnfStyle w:val="000000000000" w:firstRow="0" w:lastRow="0" w:firstColumn="0" w:lastColumn="0" w:oddVBand="0" w:evenVBand="0" w:oddHBand="0" w:evenHBand="0" w:firstRowFirstColumn="0" w:firstRowLastColumn="0" w:lastRowFirstColumn="0" w:lastRowLastColumn="0"/>
+            </w:pPr>
+            <w:proofErr w:type="spellStart"/>
+            <w:proofErr w:type="gramStart"/>
+            <w:r>
+              <w:t>sortBoardingGate</w:t>
+            </w:r>
+            <w:proofErr w:type="spellEnd"/>
+            <w:r>
+              <w:t>(</w:t>
+            </w:r>
+            <w:proofErr w:type="gramEnd"/>
+            <w:r>
+              <w:t>)</w:t>
+            </w:r>
+          </w:p>
+          <w:p>
+            <w:pPr>
+              <w:cnfStyle w:val="000000000000" w:firstRow="0" w:lastRow="0" w:firstColumn="0" w:lastColumn="0" w:oddVBand="0" w:evenVBand="0" w:oddHBand="0" w:evenHBand="0" w:firstRowFirstColumn="0" w:firstRowLastColumn="0" w:lastRowFirstColumn="0" w:lastRowLastColumn="0"/>
+            </w:pPr>
+            <w:proofErr w:type="spellStart"/>
+            <w:proofErr w:type="gramStart"/>
+            <w:r>
+              <w:t>sortDestination</w:t>
+            </w:r>
+            <w:proofErr w:type="spellEnd"/>
+            <w:r>
+              <w:t>(</w:t>
+            </w:r>
+            <w:proofErr w:type="gramEnd"/>
+            <w:r>
+              <w:t>)</w:t>
+            </w:r>
+          </w:p>
+          <w:p>
+            <w:pPr>
+              <w:cnfStyle w:val="000000000000" w:firstRow="0" w:lastRow="0" w:firstColumn="0" w:lastColumn="0" w:oddVBand="0" w:evenVBand="0" w:oddHBand="0" w:evenHBand="0" w:firstRowFirstColumn="0" w:firstRowLastColumn="0" w:lastRowFirstColumn="0" w:lastRowLastColumn="0"/>
+            </w:pPr>
+            <w:proofErr w:type="spellStart"/>
+            <w:proofErr w:type="gramStart"/>
+            <w:r>
+              <w:t>sortFlightNumber</w:t>
+            </w:r>
+            <w:proofErr w:type="spellEnd"/>
+            <w:r>
+              <w:t>(</w:t>
+            </w:r>
+            <w:proofErr w:type="gramEnd"/>
+            <w:r>
+              <w:t>)</w:t>
+            </w:r>
+          </w:p>
+          <w:p>
+            <w:pPr>
+              <w:cnfStyle w:val="000000000000" w:firstRow="0" w:lastRow="0" w:firstColumn="0" w:lastColumn="0" w:oddVBand="0" w:evenVBand="0" w:oddHBand="0" w:evenHBand="0" w:firstRowFirstColumn="0" w:firstRowLastColumn="0" w:lastRowFirstColumn="0" w:lastRowLastColumn="0"/>
+            </w:pPr>
+            <w:proofErr w:type="spellStart"/>
+            <w:proofErr w:type="gramStart"/>
+            <w:r>
+              <w:t>sortTime</w:t>
+            </w:r>
+            <w:proofErr w:type="spellEnd"/>
+            <w:r>
+              <w:t>(</w:t>
+            </w:r>
+            <w:proofErr w:type="gramEnd"/>
+            <w:r>
+              <w:t>)</w:t>
+            </w:r>
+          </w:p>
+          <w:p>
+            <w:pPr>
+              <w:cnfStyle w:val="000000000000" w:firstRow="0" w:lastRow="0" w:firstColumn="0" w:lastColumn="0" w:oddVBand="0" w:evenVBand="0" w:oddHBand="0" w:evenHBand="0" w:firstRowFirstColumn="0" w:firstRowLastColumn="0" w:lastRowFirstColumn="0" w:lastRowLastColumn="0"/>
+            </w:pPr>
+            <w:proofErr w:type="spellStart"/>
+            <w:proofErr w:type="gramStart"/>
+            <w:r>
+              <w:t>clearContainer</w:t>
+            </w:r>
+            <w:proofErr w:type="spellEnd"/>
+            <w:r>
+              <w:t>(</w:t>
+            </w:r>
+            <w:proofErr w:type="gramEnd"/>
+            <w:r>
+              <w:t>)</w:t>
+            </w:r>
+          </w:p>
+          <w:p>
+            <w:pPr>
+              <w:cnfStyle w:val="000000000000" w:firstRow="0" w:lastRow="0" w:firstColumn="0" w:lastColumn="0" w:oddVBand="0" w:evenVBand="0" w:oddHBand="0" w:evenHBand="0" w:firstRowFirstColumn="0" w:firstRowLastColumn="0" w:lastRowFirstColumn="0" w:lastRowLastColumn="0"/>
+            </w:pPr>
+            <w:proofErr w:type="spellStart"/>
+            <w:proofErr w:type="gramStart"/>
+            <w:r>
+              <w:t>updateContainer</w:t>
+            </w:r>
+            <w:proofErr w:type="spellEnd"/>
+            <w:r>
+              <w:t>(</w:t>
+            </w:r>
+            <w:proofErr w:type="gramEnd"/>
+            <w:r>
+              <w:t>)</w:t>
+            </w:r>
           </w:p>
         </w:tc>
       </w:tr>
@@ -1093,6 +2097,527 @@
             <w:pPr>
               <w:cnfStyle w:val="000000100000" w:firstRow="0" w:lastRow="0" w:firstColumn="0" w:lastColumn="0" w:oddVBand="0" w:evenVBand="0" w:oddHBand="1" w:evenHBand="0" w:firstRowFirstColumn="0" w:firstRowLastColumn="0" w:lastRowFirstColumn="0" w:lastRowLastColumn="0"/>
             </w:pPr>
+            <w:r>
+              <w:t>Clase Date:</w:t>
+            </w:r>
+          </w:p>
+          <w:p>
+            <w:pPr>
+              <w:cnfStyle w:val="000000100000" w:firstRow="0" w:lastRow="0" w:firstColumn="0" w:lastColumn="0" w:oddVBand="0" w:evenVBand="0" w:oddHBand="1" w:evenHBand="0" w:firstRowFirstColumn="0" w:firstRowLastColumn="0" w:lastRowFirstColumn="0" w:lastRowLastColumn="0"/>
+            </w:pPr>
+            <w:r>
+              <w:t>Date(</w:t>
+            </w:r>
+            <w:proofErr w:type="spellStart"/>
+            <w:r>
+              <w:t>String</w:t>
+            </w:r>
+            <w:proofErr w:type="spellEnd"/>
+            <w:r>
+              <w:t>)</w:t>
+            </w:r>
+          </w:p>
+          <w:p>
+            <w:pPr>
+              <w:cnfStyle w:val="000000100000" w:firstRow="0" w:lastRow="0" w:firstColumn="0" w:lastColumn="0" w:oddVBand="0" w:evenVBand="0" w:oddHBand="1" w:evenHBand="0" w:firstRowFirstColumn="0" w:firstRowLastColumn="0" w:lastRowFirstColumn="0" w:lastRowLastColumn="0"/>
+            </w:pPr>
+            <w:proofErr w:type="spellStart"/>
+            <w:proofErr w:type="gramStart"/>
+            <w:r>
+              <w:t>compareTo</w:t>
+            </w:r>
+            <w:proofErr w:type="spellEnd"/>
+            <w:r>
+              <w:t>(</w:t>
+            </w:r>
+            <w:proofErr w:type="gramEnd"/>
+            <w:r>
+              <w:t>)</w:t>
+            </w:r>
+          </w:p>
+          <w:p>
+            <w:pPr>
+              <w:cnfStyle w:val="000000100000" w:firstRow="0" w:lastRow="0" w:firstColumn="0" w:lastColumn="0" w:oddVBand="0" w:evenVBand="0" w:oddHBand="1" w:evenHBand="0" w:firstRowFirstColumn="0" w:firstRowLastColumn="0" w:lastRowFirstColumn="0" w:lastRowLastColumn="0"/>
+            </w:pPr>
+            <w:proofErr w:type="spellStart"/>
+            <w:proofErr w:type="gramStart"/>
+            <w:r>
+              <w:t>equals</w:t>
+            </w:r>
+            <w:proofErr w:type="spellEnd"/>
+            <w:r>
+              <w:t>(</w:t>
+            </w:r>
+            <w:proofErr w:type="gramEnd"/>
+            <w:r>
+              <w:t>)</w:t>
+            </w:r>
+          </w:p>
+          <w:p>
+            <w:pPr>
+              <w:cnfStyle w:val="000000100000" w:firstRow="0" w:lastRow="0" w:firstColumn="0" w:lastColumn="0" w:oddVBand="0" w:evenVBand="0" w:oddHBand="1" w:evenHBand="0" w:firstRowFirstColumn="0" w:firstRowLastColumn="0" w:lastRowFirstColumn="0" w:lastRowLastColumn="0"/>
+            </w:pPr>
+            <w:r>
+              <w:t>Clase Flight:</w:t>
+            </w:r>
+          </w:p>
+          <w:p>
+            <w:pPr>
+              <w:cnfStyle w:val="000000100000" w:firstRow="0" w:lastRow="0" w:firstColumn="0" w:lastColumn="0" w:oddVBand="0" w:evenVBand="0" w:oddHBand="1" w:evenHBand="0" w:firstRowFirstColumn="0" w:firstRowLastColumn="0" w:lastRowFirstColumn="0" w:lastRowLastColumn="0"/>
+            </w:pPr>
+            <w:proofErr w:type="gramStart"/>
+            <w:r>
+              <w:t>Flight(</w:t>
+            </w:r>
+            <w:proofErr w:type="gramEnd"/>
+            <w:r>
+              <w:t>)</w:t>
+            </w:r>
+          </w:p>
+          <w:p>
+            <w:pPr>
+              <w:cnfStyle w:val="000000100000" w:firstRow="0" w:lastRow="0" w:firstColumn="0" w:lastColumn="0" w:oddVBand="0" w:evenVBand="0" w:oddHBand="1" w:evenHBand="0" w:firstRowFirstColumn="0" w:firstRowLastColumn="0" w:lastRowFirstColumn="0" w:lastRowLastColumn="0"/>
+            </w:pPr>
+            <w:proofErr w:type="spellStart"/>
+            <w:proofErr w:type="gramStart"/>
+            <w:r>
+              <w:t>compareTo</w:t>
+            </w:r>
+            <w:proofErr w:type="spellEnd"/>
+            <w:r>
+              <w:t>(</w:t>
+            </w:r>
+            <w:proofErr w:type="gramEnd"/>
+            <w:r>
+              <w:t>)</w:t>
+            </w:r>
+          </w:p>
+          <w:p>
+            <w:pPr>
+              <w:cnfStyle w:val="000000100000" w:firstRow="0" w:lastRow="0" w:firstColumn="0" w:lastColumn="0" w:oddVBand="0" w:evenVBand="0" w:oddHBand="1" w:evenHBand="0" w:firstRowFirstColumn="0" w:firstRowLastColumn="0" w:lastRowFirstColumn="0" w:lastRowLastColumn="0"/>
+            </w:pPr>
+            <w:proofErr w:type="spellStart"/>
+            <w:proofErr w:type="gramStart"/>
+            <w:r>
+              <w:t>compareToAirline</w:t>
+            </w:r>
+            <w:proofErr w:type="spellEnd"/>
+            <w:r>
+              <w:t>(</w:t>
+            </w:r>
+            <w:proofErr w:type="gramEnd"/>
+            <w:r>
+              <w:t>)</w:t>
+            </w:r>
+          </w:p>
+          <w:p>
+            <w:pPr>
+              <w:cnfStyle w:val="000000100000" w:firstRow="0" w:lastRow="0" w:firstColumn="0" w:lastColumn="0" w:oddVBand="0" w:evenVBand="0" w:oddHBand="1" w:evenHBand="0" w:firstRowFirstColumn="0" w:firstRowLastColumn="0" w:lastRowFirstColumn="0" w:lastRowLastColumn="0"/>
+            </w:pPr>
+            <w:proofErr w:type="spellStart"/>
+            <w:proofErr w:type="gramStart"/>
+            <w:r>
+              <w:t>compareToDestination</w:t>
+            </w:r>
+            <w:proofErr w:type="spellEnd"/>
+            <w:r>
+              <w:t>(</w:t>
+            </w:r>
+            <w:proofErr w:type="gramEnd"/>
+            <w:r>
+              <w:t>)</w:t>
+            </w:r>
+          </w:p>
+          <w:p>
+            <w:pPr>
+              <w:cnfStyle w:val="000000100000" w:firstRow="0" w:lastRow="0" w:firstColumn="0" w:lastColumn="0" w:oddVBand="0" w:evenVBand="0" w:oddHBand="1" w:evenHBand="0" w:firstRowFirstColumn="0" w:firstRowLastColumn="0" w:lastRowFirstColumn="0" w:lastRowLastColumn="0"/>
+            </w:pPr>
+            <w:proofErr w:type="spellStart"/>
+            <w:proofErr w:type="gramStart"/>
+            <w:r>
+              <w:t>compareToFN</w:t>
+            </w:r>
+            <w:proofErr w:type="spellEnd"/>
+            <w:r>
+              <w:t>(</w:t>
+            </w:r>
+            <w:proofErr w:type="gramEnd"/>
+            <w:r>
+              <w:t>)</w:t>
+            </w:r>
+          </w:p>
+          <w:p>
+            <w:pPr>
+              <w:cnfStyle w:val="000000100000" w:firstRow="0" w:lastRow="0" w:firstColumn="0" w:lastColumn="0" w:oddVBand="0" w:evenVBand="0" w:oddHBand="1" w:evenHBand="0" w:firstRowFirstColumn="0" w:firstRowLastColumn="0" w:lastRowFirstColumn="0" w:lastRowLastColumn="0"/>
+            </w:pPr>
+            <w:proofErr w:type="spellStart"/>
+            <w:proofErr w:type="gramStart"/>
+            <w:r>
+              <w:t>compareToBG</w:t>
+            </w:r>
+            <w:proofErr w:type="spellEnd"/>
+            <w:r>
+              <w:t>(</w:t>
+            </w:r>
+            <w:proofErr w:type="gramEnd"/>
+            <w:r>
+              <w:t>)</w:t>
+            </w:r>
+          </w:p>
+          <w:p>
+            <w:pPr>
+              <w:cnfStyle w:val="000000100000" w:firstRow="0" w:lastRow="0" w:firstColumn="0" w:lastColumn="0" w:oddVBand="0" w:evenVBand="0" w:oddHBand="1" w:evenHBand="0" w:firstRowFirstColumn="0" w:firstRowLastColumn="0" w:lastRowFirstColumn="0" w:lastRowLastColumn="0"/>
+            </w:pPr>
+            <w:r>
+              <w:t>clone()</w:t>
+            </w:r>
+          </w:p>
+          <w:p>
+            <w:pPr>
+              <w:cnfStyle w:val="000000100000" w:firstRow="0" w:lastRow="0" w:firstColumn="0" w:lastColumn="0" w:oddVBand="0" w:evenVBand="0" w:oddHBand="1" w:evenHBand="0" w:firstRowFirstColumn="0" w:firstRowLastColumn="0" w:lastRowFirstColumn="0" w:lastRowLastColumn="0"/>
+            </w:pPr>
+            <w:proofErr w:type="spellStart"/>
+            <w:r>
+              <w:t>equals</w:t>
+            </w:r>
+            <w:proofErr w:type="spellEnd"/>
+            <w:r>
+              <w:t>()</w:t>
+            </w:r>
+          </w:p>
+          <w:p>
+            <w:pPr>
+              <w:cnfStyle w:val="000000100000" w:firstRow="0" w:lastRow="0" w:firstColumn="0" w:lastColumn="0" w:oddVBand="0" w:evenVBand="0" w:oddHBand="1" w:evenHBand="0" w:firstRowFirstColumn="0" w:firstRowLastColumn="0" w:lastRowFirstColumn="0" w:lastRowLastColumn="0"/>
+            </w:pPr>
+            <w:r>
+              <w:t xml:space="preserve">Clase </w:t>
+            </w:r>
+            <w:proofErr w:type="spellStart"/>
+            <w:r>
+              <w:t>LinkedFlightList</w:t>
+            </w:r>
+            <w:proofErr w:type="spellEnd"/>
+            <w:r>
+              <w:t>:</w:t>
+            </w:r>
+          </w:p>
+          <w:p>
+            <w:pPr>
+              <w:cnfStyle w:val="000000100000" w:firstRow="0" w:lastRow="0" w:firstColumn="0" w:lastColumn="0" w:oddVBand="0" w:evenVBand="0" w:oddHBand="1" w:evenHBand="0" w:firstRowFirstColumn="0" w:firstRowLastColumn="0" w:lastRowFirstColumn="0" w:lastRowLastColumn="0"/>
+            </w:pPr>
+            <w:proofErr w:type="spellStart"/>
+            <w:r>
+              <w:t>get</w:t>
+            </w:r>
+            <w:proofErr w:type="spellEnd"/>
+            <w:r>
+              <w:t>()</w:t>
+            </w:r>
+          </w:p>
+          <w:p>
+            <w:pPr>
+              <w:cnfStyle w:val="000000100000" w:firstRow="0" w:lastRow="0" w:firstColumn="0" w:lastColumn="0" w:oddVBand="0" w:evenVBand="0" w:oddHBand="1" w:evenHBand="0" w:firstRowFirstColumn="0" w:firstRowLastColumn="0" w:lastRowFirstColumn="0" w:lastRowLastColumn="0"/>
+            </w:pPr>
+            <w:proofErr w:type="spellStart"/>
+            <w:proofErr w:type="gramStart"/>
+            <w:r>
+              <w:t>size</w:t>
+            </w:r>
+            <w:proofErr w:type="spellEnd"/>
+            <w:r>
+              <w:t>(</w:t>
+            </w:r>
+            <w:proofErr w:type="gramEnd"/>
+            <w:r>
+              <w:t>)</w:t>
+            </w:r>
+          </w:p>
+          <w:p>
+            <w:pPr>
+              <w:cnfStyle w:val="000000100000" w:firstRow="0" w:lastRow="0" w:firstColumn="0" w:lastColumn="0" w:oddVBand="0" w:evenVBand="0" w:oddHBand="1" w:evenHBand="0" w:firstRowFirstColumn="0" w:firstRowLastColumn="0" w:lastRowFirstColumn="0" w:lastRowLastColumn="0"/>
+            </w:pPr>
+            <w:proofErr w:type="spellStart"/>
+            <w:proofErr w:type="gramStart"/>
+            <w:r>
+              <w:t>isEmpty</w:t>
+            </w:r>
+            <w:proofErr w:type="spellEnd"/>
+            <w:r>
+              <w:t>(</w:t>
+            </w:r>
+            <w:proofErr w:type="gramEnd"/>
+            <w:r>
+              <w:t>)</w:t>
+            </w:r>
+          </w:p>
+          <w:p>
+            <w:pPr>
+              <w:cnfStyle w:val="000000100000" w:firstRow="0" w:lastRow="0" w:firstColumn="0" w:lastColumn="0" w:oddVBand="0" w:evenVBand="0" w:oddHBand="1" w:evenHBand="0" w:firstRowFirstColumn="0" w:firstRowLastColumn="0" w:lastRowFirstColumn="0" w:lastRowLastColumn="0"/>
+            </w:pPr>
+            <w:r>
+              <w:t xml:space="preserve">Clase </w:t>
+            </w:r>
+            <w:proofErr w:type="spellStart"/>
+            <w:r>
+              <w:t>Airport</w:t>
+            </w:r>
+            <w:proofErr w:type="spellEnd"/>
+            <w:r>
+              <w:t>:</w:t>
+            </w:r>
+          </w:p>
+          <w:p>
+            <w:pPr>
+              <w:cnfStyle w:val="000000100000" w:firstRow="0" w:lastRow="0" w:firstColumn="0" w:lastColumn="0" w:oddVBand="0" w:evenVBand="0" w:oddHBand="1" w:evenHBand="0" w:firstRowFirstColumn="0" w:firstRowLastColumn="0" w:lastRowFirstColumn="0" w:lastRowLastColumn="0"/>
+            </w:pPr>
+            <w:proofErr w:type="spellStart"/>
+            <w:r>
+              <w:t>search</w:t>
+            </w:r>
+            <w:proofErr w:type="spellEnd"/>
+            <w:r>
+              <w:t>()</w:t>
+            </w:r>
+          </w:p>
+          <w:p>
+            <w:pPr>
+              <w:cnfStyle w:val="000000100000" w:firstRow="0" w:lastRow="0" w:firstColumn="0" w:lastColumn="0" w:oddVBand="0" w:evenVBand="0" w:oddHBand="1" w:evenHBand="0" w:firstRowFirstColumn="0" w:firstRowLastColumn="0" w:lastRowFirstColumn="0" w:lastRowLastColumn="0"/>
+            </w:pPr>
+            <w:proofErr w:type="spellStart"/>
+            <w:proofErr w:type="gramStart"/>
+            <w:r>
+              <w:t>searchTime</w:t>
+            </w:r>
+            <w:proofErr w:type="spellEnd"/>
+            <w:r>
+              <w:t>(</w:t>
+            </w:r>
+            <w:proofErr w:type="gramEnd"/>
+            <w:r>
+              <w:t>)</w:t>
+            </w:r>
+          </w:p>
+          <w:p>
+            <w:pPr>
+              <w:cnfStyle w:val="000000100000" w:firstRow="0" w:lastRow="0" w:firstColumn="0" w:lastColumn="0" w:oddVBand="0" w:evenVBand="0" w:oddHBand="1" w:evenHBand="0" w:firstRowFirstColumn="0" w:firstRowLastColumn="0" w:lastRowFirstColumn="0" w:lastRowLastColumn="0"/>
+            </w:pPr>
+            <w:proofErr w:type="spellStart"/>
+            <w:proofErr w:type="gramStart"/>
+            <w:r>
+              <w:t>searchAirline</w:t>
+            </w:r>
+            <w:proofErr w:type="spellEnd"/>
+            <w:r>
+              <w:t>(</w:t>
+            </w:r>
+            <w:proofErr w:type="gramEnd"/>
+            <w:r>
+              <w:t>)</w:t>
+            </w:r>
+          </w:p>
+          <w:p>
+            <w:pPr>
+              <w:cnfStyle w:val="000000100000" w:firstRow="0" w:lastRow="0" w:firstColumn="0" w:lastColumn="0" w:oddVBand="0" w:evenVBand="0" w:oddHBand="1" w:evenHBand="0" w:firstRowFirstColumn="0" w:firstRowLastColumn="0" w:lastRowFirstColumn="0" w:lastRowLastColumn="0"/>
+            </w:pPr>
+            <w:proofErr w:type="spellStart"/>
+            <w:r>
+              <w:t>searchDestination</w:t>
+            </w:r>
+            <w:proofErr w:type="spellEnd"/>
+            <w:r>
+              <w:t>()</w:t>
+            </w:r>
+          </w:p>
+          <w:p>
+            <w:pPr>
+              <w:cnfStyle w:val="000000100000" w:firstRow="0" w:lastRow="0" w:firstColumn="0" w:lastColumn="0" w:oddVBand="0" w:evenVBand="0" w:oddHBand="1" w:evenHBand="0" w:firstRowFirstColumn="0" w:firstRowLastColumn="0" w:lastRowFirstColumn="0" w:lastRowLastColumn="0"/>
+            </w:pPr>
+            <w:proofErr w:type="spellStart"/>
+            <w:proofErr w:type="gramStart"/>
+            <w:r>
+              <w:t>searchFN</w:t>
+            </w:r>
+            <w:proofErr w:type="spellEnd"/>
+            <w:r>
+              <w:t>(</w:t>
+            </w:r>
+            <w:proofErr w:type="gramEnd"/>
+            <w:r>
+              <w:t>)</w:t>
+            </w:r>
+          </w:p>
+          <w:p>
+            <w:pPr>
+              <w:cnfStyle w:val="000000100000" w:firstRow="0" w:lastRow="0" w:firstColumn="0" w:lastColumn="0" w:oddVBand="0" w:evenVBand="0" w:oddHBand="1" w:evenHBand="0" w:firstRowFirstColumn="0" w:firstRowLastColumn="0" w:lastRowFirstColumn="0" w:lastRowLastColumn="0"/>
+            </w:pPr>
+            <w:proofErr w:type="spellStart"/>
+            <w:proofErr w:type="gramStart"/>
+            <w:r>
+              <w:t>searchBG</w:t>
+            </w:r>
+            <w:proofErr w:type="spellEnd"/>
+            <w:r>
+              <w:t>(</w:t>
+            </w:r>
+            <w:proofErr w:type="gramEnd"/>
+            <w:r>
+              <w:t>)</w:t>
+            </w:r>
+          </w:p>
+          <w:p>
+            <w:pPr>
+              <w:cnfStyle w:val="000000100000" w:firstRow="0" w:lastRow="0" w:firstColumn="0" w:lastColumn="0" w:oddVBand="0" w:evenVBand="0" w:oddHBand="1" w:evenHBand="0" w:firstRowFirstColumn="0" w:firstRowLastColumn="0" w:lastRowFirstColumn="0" w:lastRowLastColumn="0"/>
+            </w:pPr>
+            <w:r>
+              <w:t xml:space="preserve">Clase </w:t>
+            </w:r>
+            <w:proofErr w:type="spellStart"/>
+            <w:r>
+              <w:t>Controller</w:t>
+            </w:r>
+            <w:proofErr w:type="spellEnd"/>
+            <w:r>
+              <w:t>:</w:t>
+            </w:r>
+          </w:p>
+          <w:p>
+            <w:pPr>
+              <w:cnfStyle w:val="000000100000" w:firstRow="0" w:lastRow="0" w:firstColumn="0" w:lastColumn="0" w:oddVBand="0" w:evenVBand="0" w:oddHBand="1" w:evenHBand="0" w:firstRowFirstColumn="0" w:firstRowLastColumn="0" w:lastRowFirstColumn="0" w:lastRowLastColumn="0"/>
+            </w:pPr>
+            <w:proofErr w:type="spellStart"/>
+            <w:r>
+              <w:t>searchAirline</w:t>
+            </w:r>
+            <w:proofErr w:type="spellEnd"/>
+            <w:r>
+              <w:t>()</w:t>
+            </w:r>
+          </w:p>
+          <w:p>
+            <w:pPr>
+              <w:cnfStyle w:val="000000100000" w:firstRow="0" w:lastRow="0" w:firstColumn="0" w:lastColumn="0" w:oddVBand="0" w:evenVBand="0" w:oddHBand="1" w:evenHBand="0" w:firstRowFirstColumn="0" w:firstRowLastColumn="0" w:lastRowFirstColumn="0" w:lastRowLastColumn="0"/>
+            </w:pPr>
+            <w:proofErr w:type="spellStart"/>
+            <w:proofErr w:type="gramStart"/>
+            <w:r>
+              <w:t>searchBoardingGate</w:t>
+            </w:r>
+            <w:proofErr w:type="spellEnd"/>
+            <w:r>
+              <w:t>(</w:t>
+            </w:r>
+            <w:proofErr w:type="gramEnd"/>
+            <w:r>
+              <w:t>)</w:t>
+            </w:r>
+          </w:p>
+          <w:p>
+            <w:pPr>
+              <w:cnfStyle w:val="000000100000" w:firstRow="0" w:lastRow="0" w:firstColumn="0" w:lastColumn="0" w:oddVBand="0" w:evenVBand="0" w:oddHBand="1" w:evenHBand="0" w:firstRowFirstColumn="0" w:firstRowLastColumn="0" w:lastRowFirstColumn="0" w:lastRowLastColumn="0"/>
+            </w:pPr>
+            <w:proofErr w:type="spellStart"/>
+            <w:proofErr w:type="gramStart"/>
+            <w:r>
+              <w:t>searchDestination</w:t>
+            </w:r>
+            <w:proofErr w:type="spellEnd"/>
+            <w:r>
+              <w:t>(</w:t>
+            </w:r>
+            <w:proofErr w:type="gramEnd"/>
+            <w:r>
+              <w:t>)</w:t>
+            </w:r>
+          </w:p>
+          <w:p>
+            <w:pPr>
+              <w:cnfStyle w:val="000000100000" w:firstRow="0" w:lastRow="0" w:firstColumn="0" w:lastColumn="0" w:oddVBand="0" w:evenVBand="0" w:oddHBand="1" w:evenHBand="0" w:firstRowFirstColumn="0" w:firstRowLastColumn="0" w:lastRowFirstColumn="0" w:lastRowLastColumn="0"/>
+            </w:pPr>
+            <w:proofErr w:type="spellStart"/>
+            <w:proofErr w:type="gramStart"/>
+            <w:r>
+              <w:t>searchFlightNumber</w:t>
+            </w:r>
+            <w:proofErr w:type="spellEnd"/>
+            <w:r>
+              <w:t>(</w:t>
+            </w:r>
+            <w:proofErr w:type="gramEnd"/>
+            <w:r>
+              <w:t>)</w:t>
+            </w:r>
+          </w:p>
+          <w:p>
+            <w:pPr>
+              <w:cnfStyle w:val="000000100000" w:firstRow="0" w:lastRow="0" w:firstColumn="0" w:lastColumn="0" w:oddVBand="0" w:evenVBand="0" w:oddHBand="1" w:evenHBand="0" w:firstRowFirstColumn="0" w:firstRowLastColumn="0" w:lastRowFirstColumn="0" w:lastRowLastColumn="0"/>
+            </w:pPr>
+            <w:proofErr w:type="spellStart"/>
+            <w:proofErr w:type="gramStart"/>
+            <w:r>
+              <w:t>searchTime</w:t>
+            </w:r>
+            <w:proofErr w:type="spellEnd"/>
+            <w:r>
+              <w:t>(</w:t>
+            </w:r>
+            <w:proofErr w:type="gramEnd"/>
+            <w:r>
+              <w:t>)</w:t>
+            </w:r>
+          </w:p>
+          <w:p>
+            <w:pPr>
+              <w:cnfStyle w:val="000000100000" w:firstRow="0" w:lastRow="0" w:firstColumn="0" w:lastColumn="0" w:oddVBand="0" w:evenVBand="0" w:oddHBand="1" w:evenHBand="0" w:firstRowFirstColumn="0" w:firstRowLastColumn="0" w:lastRowFirstColumn="0" w:lastRowLastColumn="0"/>
+            </w:pPr>
+            <w:proofErr w:type="spellStart"/>
+            <w:proofErr w:type="gramStart"/>
+            <w:r>
+              <w:t>askForInput</w:t>
+            </w:r>
+            <w:proofErr w:type="spellEnd"/>
+            <w:r>
+              <w:t>(</w:t>
+            </w:r>
+            <w:proofErr w:type="gramEnd"/>
+            <w:r>
+              <w:t>)</w:t>
+            </w:r>
+          </w:p>
+          <w:p>
+            <w:pPr>
+              <w:cnfStyle w:val="000000100000" w:firstRow="0" w:lastRow="0" w:firstColumn="0" w:lastColumn="0" w:oddVBand="0" w:evenVBand="0" w:oddHBand="1" w:evenHBand="0" w:firstRowFirstColumn="0" w:firstRowLastColumn="0" w:lastRowFirstColumn="0" w:lastRowLastColumn="0"/>
+            </w:pPr>
+            <w:proofErr w:type="spellStart"/>
+            <w:proofErr w:type="gramStart"/>
+            <w:r>
+              <w:t>updateContainer</w:t>
+            </w:r>
+            <w:proofErr w:type="spellEnd"/>
+            <w:r>
+              <w:t>(</w:t>
+            </w:r>
+            <w:proofErr w:type="gramEnd"/>
+            <w:r>
+              <w:t>)</w:t>
+            </w:r>
+          </w:p>
+          <w:p>
+            <w:pPr>
+              <w:cnfStyle w:val="000000100000" w:firstRow="0" w:lastRow="0" w:firstColumn="0" w:lastColumn="0" w:oddVBand="0" w:evenVBand="0" w:oddHBand="1" w:evenHBand="0" w:firstRowFirstColumn="0" w:firstRowLastColumn="0" w:lastRowFirstColumn="0" w:lastRowLastColumn="0"/>
+            </w:pPr>
+            <w:proofErr w:type="spellStart"/>
+            <w:proofErr w:type="gramStart"/>
+            <w:r>
+              <w:t>clearContainer</w:t>
+            </w:r>
+            <w:proofErr w:type="spellEnd"/>
+            <w:r>
+              <w:t>(</w:t>
+            </w:r>
+            <w:proofErr w:type="gramEnd"/>
+            <w:r>
+              <w:t>)</w:t>
+            </w:r>
           </w:p>
         </w:tc>
       </w:tr>
@@ -1124,6 +2649,99 @@
             <w:pPr>
               <w:cnfStyle w:val="000000000000" w:firstRow="0" w:lastRow="0" w:firstColumn="0" w:lastColumn="0" w:oddVBand="0" w:evenVBand="0" w:oddHBand="0" w:evenHBand="0" w:firstRowFirstColumn="0" w:firstRowLastColumn="0" w:lastRowFirstColumn="0" w:lastRowLastColumn="0"/>
             </w:pPr>
+            <w:r>
+              <w:t xml:space="preserve">Clase </w:t>
+            </w:r>
+            <w:proofErr w:type="spellStart"/>
+            <w:r>
+              <w:t>LinkedFLightList</w:t>
+            </w:r>
+            <w:proofErr w:type="spellEnd"/>
+          </w:p>
+          <w:p>
+            <w:pPr>
+              <w:cnfStyle w:val="000000000000" w:firstRow="0" w:lastRow="0" w:firstColumn="0" w:lastColumn="0" w:oddVBand="0" w:evenVBand="0" w:oddHBand="0" w:evenHBand="0" w:firstRowFirstColumn="0" w:firstRowLastColumn="0" w:lastRowFirstColumn="0" w:lastRowLastColumn="0"/>
+            </w:pPr>
+            <w:proofErr w:type="spellStart"/>
+            <w:proofErr w:type="gramStart"/>
+            <w:r>
+              <w:t>subList</w:t>
+            </w:r>
+            <w:proofErr w:type="spellEnd"/>
+            <w:r>
+              <w:t>(</w:t>
+            </w:r>
+            <w:proofErr w:type="gramEnd"/>
+            <w:r>
+              <w:t>)</w:t>
+            </w:r>
+          </w:p>
+          <w:p>
+            <w:pPr>
+              <w:cnfStyle w:val="000000000000" w:firstRow="0" w:lastRow="0" w:firstColumn="0" w:lastColumn="0" w:oddVBand="0" w:evenVBand="0" w:oddHBand="0" w:evenHBand="0" w:firstRowFirstColumn="0" w:firstRowLastColumn="0" w:lastRowFirstColumn="0" w:lastRowLastColumn="0"/>
+            </w:pPr>
+            <w:proofErr w:type="spellStart"/>
+            <w:proofErr w:type="gramStart"/>
+            <w:r>
+              <w:t>size</w:t>
+            </w:r>
+            <w:proofErr w:type="spellEnd"/>
+            <w:r>
+              <w:t>(</w:t>
+            </w:r>
+            <w:proofErr w:type="gramEnd"/>
+            <w:r>
+              <w:t>)</w:t>
+            </w:r>
+          </w:p>
+          <w:p>
+            <w:pPr>
+              <w:cnfStyle w:val="000000000000" w:firstRow="0" w:lastRow="0" w:firstColumn="0" w:lastColumn="0" w:oddVBand="0" w:evenVBand="0" w:oddHBand="0" w:evenHBand="0" w:firstRowFirstColumn="0" w:firstRowLastColumn="0" w:lastRowFirstColumn="0" w:lastRowLastColumn="0"/>
+            </w:pPr>
+            <w:r>
+              <w:t xml:space="preserve">Clase </w:t>
+            </w:r>
+            <w:proofErr w:type="spellStart"/>
+            <w:r>
+              <w:t>Controller</w:t>
+            </w:r>
+            <w:proofErr w:type="spellEnd"/>
+          </w:p>
+          <w:p>
+            <w:pPr>
+              <w:cnfStyle w:val="000000000000" w:firstRow="0" w:lastRow="0" w:firstColumn="0" w:lastColumn="0" w:oddVBand="0" w:evenVBand="0" w:oddHBand="0" w:evenHBand="0" w:firstRowFirstColumn="0" w:firstRowLastColumn="0" w:lastRowFirstColumn="0" w:lastRowLastColumn="0"/>
+            </w:pPr>
+            <w:proofErr w:type="spellStart"/>
+            <w:proofErr w:type="gramStart"/>
+            <w:r>
+              <w:t>nextPage</w:t>
+            </w:r>
+            <w:proofErr w:type="spellEnd"/>
+            <w:r>
+              <w:t>(</w:t>
+            </w:r>
+            <w:proofErr w:type="gramEnd"/>
+            <w:r>
+              <w:t>)</w:t>
+            </w:r>
+          </w:p>
+          <w:p>
+            <w:pPr>
+              <w:cnfStyle w:val="000000000000" w:firstRow="0" w:lastRow="0" w:firstColumn="0" w:lastColumn="0" w:oddVBand="0" w:evenVBand="0" w:oddHBand="0" w:evenHBand="0" w:firstRowFirstColumn="0" w:firstRowLastColumn="0" w:lastRowFirstColumn="0" w:lastRowLastColumn="0"/>
+            </w:pPr>
+            <w:proofErr w:type="spellStart"/>
+            <w:proofErr w:type="gramStart"/>
+            <w:r>
+              <w:t>prevPage</w:t>
+            </w:r>
+            <w:proofErr w:type="spellEnd"/>
+            <w:r>
+              <w:t>(</w:t>
+            </w:r>
+            <w:proofErr w:type="gramEnd"/>
+            <w:r>
+              <w:t>)</w:t>
+            </w:r>
           </w:p>
         </w:tc>
       </w:tr>
@@ -1158,17 +2776,183 @@
             <w:pPr>
               <w:cnfStyle w:val="000000100000" w:firstRow="0" w:lastRow="0" w:firstColumn="0" w:lastColumn="0" w:oddVBand="0" w:evenVBand="0" w:oddHBand="1" w:evenHBand="0" w:firstRowFirstColumn="0" w:firstRowLastColumn="0" w:lastRowFirstColumn="0" w:lastRowLastColumn="0"/>
             </w:pPr>
+            <w:r>
+              <w:t xml:space="preserve">Clase </w:t>
+            </w:r>
+            <w:proofErr w:type="spellStart"/>
+            <w:r>
+              <w:t>LinkedFlightList</w:t>
+            </w:r>
+            <w:proofErr w:type="spellEnd"/>
+            <w:r>
+              <w:t>:</w:t>
+            </w:r>
+          </w:p>
+          <w:p>
+            <w:pPr>
+              <w:cnfStyle w:val="000000100000" w:firstRow="0" w:lastRow="0" w:firstColumn="0" w:lastColumn="0" w:oddVBand="0" w:evenVBand="0" w:oddHBand="1" w:evenHBand="0" w:firstRowFirstColumn="0" w:firstRowLastColumn="0" w:lastRowFirstColumn="0" w:lastRowLastColumn="0"/>
+            </w:pPr>
+            <w:proofErr w:type="spellStart"/>
+            <w:proofErr w:type="gramStart"/>
+            <w:r>
+              <w:t>subList</w:t>
+            </w:r>
+            <w:proofErr w:type="spellEnd"/>
+            <w:r>
+              <w:t>(</w:t>
+            </w:r>
+            <w:proofErr w:type="gramEnd"/>
+            <w:r>
+              <w:t>)</w:t>
+            </w:r>
+          </w:p>
+          <w:p>
+            <w:pPr>
+              <w:cnfStyle w:val="000000100000" w:firstRow="0" w:lastRow="0" w:firstColumn="0" w:lastColumn="0" w:oddVBand="0" w:evenVBand="0" w:oddHBand="1" w:evenHBand="0" w:firstRowFirstColumn="0" w:firstRowLastColumn="0" w:lastRowFirstColumn="0" w:lastRowLastColumn="0"/>
+            </w:pPr>
+            <w:proofErr w:type="spellStart"/>
+            <w:proofErr w:type="gramStart"/>
+            <w:r>
+              <w:t>size</w:t>
+            </w:r>
+            <w:proofErr w:type="spellEnd"/>
+            <w:r>
+              <w:t>(</w:t>
+            </w:r>
+            <w:proofErr w:type="gramEnd"/>
+            <w:r>
+              <w:t>)</w:t>
+            </w:r>
+          </w:p>
+          <w:p>
+            <w:pPr>
+              <w:cnfStyle w:val="000000100000" w:firstRow="0" w:lastRow="0" w:firstColumn="0" w:lastColumn="0" w:oddVBand="0" w:evenVBand="0" w:oddHBand="1" w:evenHBand="0" w:firstRowFirstColumn="0" w:firstRowLastColumn="0" w:lastRowFirstColumn="0" w:lastRowLastColumn="0"/>
+            </w:pPr>
+            <w:r>
+              <w:t xml:space="preserve">Clase </w:t>
+            </w:r>
+            <w:proofErr w:type="spellStart"/>
+            <w:r>
+              <w:t>Controller</w:t>
+            </w:r>
+            <w:proofErr w:type="spellEnd"/>
+            <w:r>
+              <w:t>:</w:t>
+            </w:r>
+          </w:p>
+          <w:p>
+            <w:pPr>
+              <w:cnfStyle w:val="000000100000" w:firstRow="0" w:lastRow="0" w:firstColumn="0" w:lastColumn="0" w:oddVBand="0" w:evenVBand="0" w:oddHBand="1" w:evenHBand="0" w:firstRowFirstColumn="0" w:firstRowLastColumn="0" w:lastRowFirstColumn="0" w:lastRowLastColumn="0"/>
+            </w:pPr>
+            <w:proofErr w:type="spellStart"/>
+            <w:proofErr w:type="gramStart"/>
+            <w:r>
+              <w:t>Initialize</w:t>
+            </w:r>
+            <w:proofErr w:type="spellEnd"/>
+            <w:r>
+              <w:t>(</w:t>
+            </w:r>
+            <w:proofErr w:type="gramEnd"/>
+            <w:r>
+              <w:t>)</w:t>
+            </w:r>
+          </w:p>
+          <w:p>
+            <w:pPr>
+              <w:cnfStyle w:val="000000100000" w:firstRow="0" w:lastRow="0" w:firstColumn="0" w:lastColumn="0" w:oddVBand="0" w:evenVBand="0" w:oddHBand="1" w:evenHBand="0" w:firstRowFirstColumn="0" w:firstRowLastColumn="0" w:lastRowFirstColumn="0" w:lastRowLastColumn="0"/>
+            </w:pPr>
+            <w:proofErr w:type="spellStart"/>
+            <w:proofErr w:type="gramStart"/>
+            <w:r>
+              <w:t>generate</w:t>
+            </w:r>
+            <w:proofErr w:type="spellEnd"/>
+            <w:r>
+              <w:t>(</w:t>
+            </w:r>
+            <w:proofErr w:type="gramEnd"/>
+            <w:r>
+              <w:t>)</w:t>
+            </w:r>
+          </w:p>
+          <w:p>
+            <w:pPr>
+              <w:cnfStyle w:val="000000100000" w:firstRow="0" w:lastRow="0" w:firstColumn="0" w:lastColumn="0" w:oddVBand="0" w:evenVBand="0" w:oddHBand="1" w:evenHBand="0" w:firstRowFirstColumn="0" w:firstRowLastColumn="0" w:lastRowFirstColumn="0" w:lastRowLastColumn="0"/>
+            </w:pPr>
+            <w:proofErr w:type="spellStart"/>
+            <w:proofErr w:type="gramStart"/>
+            <w:r>
+              <w:t>nextPage</w:t>
+            </w:r>
+            <w:proofErr w:type="spellEnd"/>
+            <w:r>
+              <w:t>(</w:t>
+            </w:r>
+            <w:proofErr w:type="gramEnd"/>
+            <w:r>
+              <w:t>)</w:t>
+            </w:r>
+          </w:p>
+          <w:p>
+            <w:pPr>
+              <w:cnfStyle w:val="000000100000" w:firstRow="0" w:lastRow="0" w:firstColumn="0" w:lastColumn="0" w:oddVBand="0" w:evenVBand="0" w:oddHBand="1" w:evenHBand="0" w:firstRowFirstColumn="0" w:firstRowLastColumn="0" w:lastRowFirstColumn="0" w:lastRowLastColumn="0"/>
+            </w:pPr>
+            <w:proofErr w:type="spellStart"/>
+            <w:proofErr w:type="gramStart"/>
+            <w:r>
+              <w:t>prevPage</w:t>
+            </w:r>
+            <w:proofErr w:type="spellEnd"/>
+            <w:r>
+              <w:t>(</w:t>
+            </w:r>
+            <w:proofErr w:type="gramEnd"/>
+            <w:r>
+              <w:t>)</w:t>
+            </w:r>
+          </w:p>
+          <w:p>
+            <w:pPr>
+              <w:cnfStyle w:val="000000100000" w:firstRow="0" w:lastRow="0" w:firstColumn="0" w:lastColumn="0" w:oddVBand="0" w:evenVBand="0" w:oddHBand="1" w:evenHBand="0" w:firstRowFirstColumn="0" w:firstRowLastColumn="0" w:lastRowFirstColumn="0" w:lastRowLastColumn="0"/>
+            </w:pPr>
+            <w:proofErr w:type="spellStart"/>
+            <w:proofErr w:type="gramStart"/>
+            <w:r>
+              <w:t>updateContainer</w:t>
+            </w:r>
+            <w:proofErr w:type="spellEnd"/>
+            <w:r>
+              <w:t>(</w:t>
+            </w:r>
+            <w:proofErr w:type="gramEnd"/>
+            <w:r>
+              <w:t>)</w:t>
+            </w:r>
+          </w:p>
+          <w:p>
+            <w:pPr>
+              <w:cnfStyle w:val="000000100000" w:firstRow="0" w:lastRow="0" w:firstColumn="0" w:lastColumn="0" w:oddVBand="0" w:evenVBand="0" w:oddHBand="1" w:evenHBand="0" w:firstRowFirstColumn="0" w:firstRowLastColumn="0" w:lastRowFirstColumn="0" w:lastRowLastColumn="0"/>
+            </w:pPr>
+            <w:proofErr w:type="spellStart"/>
+            <w:r>
+              <w:t>clearContainer</w:t>
+            </w:r>
+            <w:proofErr w:type="spellEnd"/>
+            <w:r>
+              <w:t>()</w:t>
+            </w:r>
           </w:p>
         </w:tc>
       </w:tr>
       <w:tr>
         <w:tc>
           <w:tcPr>
-            <w:cnfStyle w:val="001000000000" w:firstRow="0" w:lastRow="0" w:firstColumn="1" w:lastColumn="0" w:oddVBand="0" w:evenVBand="0" w:oddHBand="0" w:evenHBand="0" w:firstRowFirstColumn="0" w:firstRowLastColumn="0" w:lastRowFirstColumn="0" w:lastRowLastColumn="0"/>
             <w:tcW w:w="1575" w:type="dxa"/>
           </w:tcPr>
           <w:p>
             <w:pPr>
+              <w:cnfStyle w:val="001000000000" w:firstRow="0" w:lastRow="0" w:firstColumn="1" w:lastColumn="0" w:oddVBand="0" w:evenVBand="0" w:oddHBand="0" w:evenHBand="0" w:firstRowFirstColumn="0" w:firstRowLastColumn="0" w:lastRowFirstColumn="0" w:lastRowLastColumn="0"/>
               <w:rPr>
                 <w:b w:val="0"/>
               </w:rPr>
@@ -1186,9 +2970,157 @@
             <w:tcW w:w="7253" w:type="dxa"/>
           </w:tcPr>
           <w:p>
-            <w:pPr>
-              <w:cnfStyle w:val="000000000000" w:firstRow="0" w:lastRow="0" w:firstColumn="0" w:lastColumn="0" w:oddVBand="0" w:evenVBand="0" w:oddHBand="0" w:evenHBand="0" w:firstRowFirstColumn="0" w:firstRowLastColumn="0" w:lastRowFirstColumn="0" w:lastRowLastColumn="0"/>
-            </w:pPr>
+            <w:r>
+              <w:t xml:space="preserve">Clase </w:t>
+            </w:r>
+            <w:proofErr w:type="spellStart"/>
+            <w:r>
+              <w:t>Controller</w:t>
+            </w:r>
+            <w:proofErr w:type="spellEnd"/>
+            <w:r>
+              <w:t>:</w:t>
+            </w:r>
+          </w:p>
+          <w:p>
+            <w:proofErr w:type="spellStart"/>
+            <w:proofErr w:type="gramStart"/>
+            <w:r>
+              <w:t>searchAirline</w:t>
+            </w:r>
+            <w:proofErr w:type="spellEnd"/>
+            <w:r>
+              <w:t>(</w:t>
+            </w:r>
+            <w:proofErr w:type="gramEnd"/>
+            <w:r>
+              <w:t>)</w:t>
+            </w:r>
+          </w:p>
+          <w:p>
+            <w:proofErr w:type="spellStart"/>
+            <w:proofErr w:type="gramStart"/>
+            <w:r>
+              <w:t>searchBoardingGate</w:t>
+            </w:r>
+            <w:proofErr w:type="spellEnd"/>
+            <w:r>
+              <w:t>(</w:t>
+            </w:r>
+            <w:proofErr w:type="gramEnd"/>
+            <w:r>
+              <w:t>)</w:t>
+            </w:r>
+          </w:p>
+          <w:p>
+            <w:proofErr w:type="spellStart"/>
+            <w:proofErr w:type="gramStart"/>
+            <w:r>
+              <w:t>searchDestination</w:t>
+            </w:r>
+            <w:proofErr w:type="spellEnd"/>
+            <w:r>
+              <w:t>(</w:t>
+            </w:r>
+            <w:proofErr w:type="gramEnd"/>
+            <w:r>
+              <w:t>)</w:t>
+            </w:r>
+          </w:p>
+          <w:p>
+            <w:proofErr w:type="spellStart"/>
+            <w:r>
+              <w:t>searchFlightNumber</w:t>
+            </w:r>
+            <w:proofErr w:type="spellEnd"/>
+            <w:r>
+              <w:t>()</w:t>
+            </w:r>
+          </w:p>
+          <w:p>
+            <w:proofErr w:type="spellStart"/>
+            <w:proofErr w:type="gramStart"/>
+            <w:r>
+              <w:t>searchTime</w:t>
+            </w:r>
+            <w:proofErr w:type="spellEnd"/>
+            <w:r>
+              <w:t>(</w:t>
+            </w:r>
+            <w:proofErr w:type="gramEnd"/>
+            <w:r>
+              <w:t>)</w:t>
+            </w:r>
+          </w:p>
+          <w:p>
+            <w:proofErr w:type="spellStart"/>
+            <w:proofErr w:type="gramStart"/>
+            <w:r>
+              <w:t>sortAirline</w:t>
+            </w:r>
+            <w:proofErr w:type="spellEnd"/>
+            <w:r>
+              <w:t>(</w:t>
+            </w:r>
+            <w:proofErr w:type="gramEnd"/>
+            <w:r>
+              <w:t>)</w:t>
+            </w:r>
+          </w:p>
+          <w:p>
+            <w:proofErr w:type="spellStart"/>
+            <w:proofErr w:type="gramStart"/>
+            <w:r>
+              <w:t>sortBoardingGate</w:t>
+            </w:r>
+            <w:proofErr w:type="spellEnd"/>
+            <w:r>
+              <w:t>(</w:t>
+            </w:r>
+            <w:proofErr w:type="gramEnd"/>
+            <w:r>
+              <w:t>)</w:t>
+            </w:r>
+          </w:p>
+          <w:p>
+            <w:proofErr w:type="spellStart"/>
+            <w:proofErr w:type="gramStart"/>
+            <w:r>
+              <w:t>sortDestination</w:t>
+            </w:r>
+            <w:proofErr w:type="spellEnd"/>
+            <w:r>
+              <w:t>(</w:t>
+            </w:r>
+            <w:proofErr w:type="gramEnd"/>
+            <w:r>
+              <w:t>)</w:t>
+            </w:r>
+          </w:p>
+          <w:p>
+            <w:proofErr w:type="spellStart"/>
+            <w:r>
+              <w:t>sortFlightNumber</w:t>
+            </w:r>
+            <w:proofErr w:type="spellEnd"/>
+            <w:r>
+              <w:t>()</w:t>
+            </w:r>
+          </w:p>
+          <w:p>
+            <w:proofErr w:type="spellStart"/>
+            <w:proofErr w:type="gramStart"/>
+            <w:r>
+              <w:t>sortTime</w:t>
+            </w:r>
+            <w:proofErr w:type="spellEnd"/>
+            <w:r>
+              <w:t>(</w:t>
+            </w:r>
+            <w:proofErr w:type="gramEnd"/>
+            <w:r>
+              <w:t>)</w:t>
+            </w:r>
           </w:p>
         </w:tc>
       </w:tr>

</xml_diff>